<commit_message>
Iteration General Design Principles
</commit_message>
<xml_diff>
--- a/MS2/Artefakte/MCI/General Design Principles.docx
+++ b/MS2/Artefakte/MCI/General Design Principles.docx
@@ -381,25 +381,13 @@
       <w:pPr>
         <w:pStyle w:val="Normal"/>
         <w:rPr>
-          <w:b w:val="0"/>
-          <w:bCs w:val="0"/>
-          <w:sz w:val="22"/>
-          <w:szCs w:val="22"/>
-          <w:u w:val="none"/>
-        </w:rPr>
-      </w:pPr>
-      <w:proofErr w:type="spellStart"/>
-      <w:r>
-        <w:rPr>
           <w:b w:val="1"/>
           <w:bCs w:val="1"/>
           <w:sz w:val="22"/>
           <w:szCs w:val="22"/>
           <w:u w:val="none"/>
         </w:rPr>
-        <w:t>Semantic</w:t>
-      </w:r>
-      <w:proofErr w:type="spellEnd"/>
+      </w:pPr>
       <w:r>
         <w:rPr>
           <w:b w:val="1"/>
@@ -408,7 +396,27 @@
           <w:szCs w:val="22"/>
           <w:u w:val="none"/>
         </w:rPr>
-        <w:t xml:space="preserve"> UI</w:t>
+        <w:t xml:space="preserve">Abwägung des zu </w:t>
+      </w:r>
+      <w:r>
+        <w:rPr>
+          <w:b w:val="1"/>
+          <w:bCs w:val="1"/>
+          <w:sz w:val="22"/>
+          <w:szCs w:val="22"/>
+          <w:u w:val="none"/>
+        </w:rPr>
+        <w:t>verwendenden</w:t>
+      </w:r>
+      <w:r>
+        <w:rPr>
+          <w:b w:val="1"/>
+          <w:bCs w:val="1"/>
+          <w:sz w:val="22"/>
+          <w:szCs w:val="22"/>
+          <w:u w:val="none"/>
+        </w:rPr>
+        <w:t xml:space="preserve"> Frameworks</w:t>
       </w:r>
     </w:p>
     <w:p>
@@ -474,27 +482,77 @@
           <w:szCs w:val="22"/>
           <w:u w:val="none"/>
         </w:rPr>
-        <w:t xml:space="preserve"> UI hebt sich durch eine gute Strukturierung und eine gute Lernförderlichkeit von anderen ähnlichen Frameworks ab. Ein großer Vorteil für den begrenzten Projektzeitraum ist zusätzlich das Vorhandensein von verschiedenen UI- </w:t>
-      </w:r>
-      <w:r>
-        <w:rPr>
-          <w:b w:val="0"/>
-          <w:bCs w:val="0"/>
-          <w:sz w:val="22"/>
-          <w:szCs w:val="22"/>
-          <w:u w:val="none"/>
-        </w:rPr>
-        <w:t>Elementen</w:t>
-      </w:r>
-      <w:r>
-        <w:rPr>
-          <w:b w:val="0"/>
-          <w:bCs w:val="0"/>
-          <w:sz w:val="22"/>
-          <w:szCs w:val="22"/>
-          <w:u w:val="none"/>
-        </w:rPr>
-        <w:t>, wie z.B. Dropdownmenüs.</w:t>
+        <w:t xml:space="preserve"> UI hebt sich durch eine gute Strukturierung und eine gute Lernförderlichkeit von anderen ähnlichen Frameworks ab. Ein großer Vorteil </w:t>
+      </w:r>
+      <w:r>
+        <w:rPr>
+          <w:b w:val="0"/>
+          <w:bCs w:val="0"/>
+          <w:sz w:val="22"/>
+          <w:szCs w:val="22"/>
+          <w:u w:val="none"/>
+        </w:rPr>
+        <w:t xml:space="preserve">gegenüber z.B. Bootstrap und wichtig </w:t>
+      </w:r>
+      <w:r>
+        <w:rPr>
+          <w:b w:val="0"/>
+          <w:bCs w:val="0"/>
+          <w:sz w:val="22"/>
+          <w:szCs w:val="22"/>
+          <w:u w:val="none"/>
+        </w:rPr>
+        <w:t>für den begrenzten Projektzeitraum</w:t>
+      </w:r>
+      <w:r>
+        <w:rPr>
+          <w:b w:val="0"/>
+          <w:bCs w:val="0"/>
+          <w:sz w:val="22"/>
+          <w:szCs w:val="22"/>
+          <w:u w:val="none"/>
+        </w:rPr>
+        <w:t>,</w:t>
+      </w:r>
+      <w:r>
+        <w:rPr>
+          <w:b w:val="0"/>
+          <w:bCs w:val="0"/>
+          <w:sz w:val="22"/>
+          <w:szCs w:val="22"/>
+          <w:u w:val="none"/>
+        </w:rPr>
+        <w:t xml:space="preserve"> ist</w:t>
+      </w:r>
+      <w:r>
+        <w:rPr>
+          <w:b w:val="0"/>
+          <w:bCs w:val="0"/>
+          <w:sz w:val="22"/>
+          <w:szCs w:val="22"/>
+          <w:u w:val="none"/>
+        </w:rPr>
+        <w:t xml:space="preserve"> </w:t>
+      </w:r>
+      <w:r>
+        <w:rPr>
+          <w:b w:val="0"/>
+          <w:bCs w:val="0"/>
+          <w:sz w:val="22"/>
+          <w:szCs w:val="22"/>
+          <w:u w:val="none"/>
+        </w:rPr>
+        <w:t>das Vorhandensein von verschiedenen UI- Elementen, wie Dropdownmenüs</w:t>
+      </w:r>
+      <w:r>
+        <w:rPr>
+          <w:b w:val="0"/>
+          <w:bCs w:val="0"/>
+          <w:sz w:val="22"/>
+          <w:szCs w:val="22"/>
+          <w:u w:val="none"/>
+        </w:rPr>
+        <w:t xml:space="preserve"> und eine einfache Klassenbenennung. </w:t>
       </w:r>
     </w:p>
     <w:p>
@@ -528,7 +586,7 @@
           <w:szCs w:val="22"/>
           <w:u w:val="none"/>
         </w:rPr>
-        <w:t>Andere Quellen – Fachliteratur</w:t>
+        <w:t xml:space="preserve">Andere Quellen </w:t>
       </w:r>
     </w:p>
     <w:p w14:noSpellErr="1">

</xml_diff>